<commit_message>
add signature to tests
</commit_message>
<xml_diff>
--- a/M226B_Systemtests.docx
+++ b/M226B_Systemtests.docx
@@ -7,11 +7,16 @@
         <w:pStyle w:val="berschrift1"/>
       </w:pPr>
       <w:r>
-        <w:t>Teilnehmer/in</w:t>
+        <w:t>Teilnehmer/</w:t>
+      </w:r>
+      <w:proofErr w:type="gramStart"/>
+      <w:r>
+        <w:t>in</w:t>
       </w:r>
       <w:r>
         <w:t xml:space="preserve"> des Teams</w:t>
       </w:r>
+      <w:proofErr w:type="gramEnd"/>
       <w:r>
         <w:t>:</w:t>
       </w:r>
@@ -155,6 +160,7 @@
                 <w:szCs w:val="18"/>
               </w:rPr>
             </w:pPr>
+            <w:proofErr w:type="gramStart"/>
             <w:r>
               <w:rPr>
                 <w:sz w:val="18"/>
@@ -169,6 +175,7 @@
               </w:rPr>
               <w:t>datum :</w:t>
             </w:r>
+            <w:proofErr w:type="gramEnd"/>
           </w:p>
           <w:p>
             <w:pPr>
@@ -298,7 +305,21 @@
         <w:rPr>
           <w:lang w:eastAsia="de-DE"/>
         </w:rPr>
-        <w:t xml:space="preserve">Die Simulation sollte erfolgreich durchgeführt werden können. Der Benutzer schaltet die Software selber aus, ausser die </w:t>
+        <w:t xml:space="preserve">Die Simulation sollte erfolgreich durchgeführt werden können. Der Benutzer schaltet die Software </w:t>
+      </w:r>
+      <w:proofErr w:type="gramStart"/>
+      <w:r>
+        <w:rPr>
+          <w:lang w:eastAsia="de-DE"/>
+        </w:rPr>
+        <w:t>selber</w:t>
+      </w:r>
+      <w:proofErr w:type="gramEnd"/>
+      <w:r>
+        <w:rPr>
+          <w:lang w:eastAsia="de-DE"/>
+        </w:rPr>
+        <w:t xml:space="preserve"> aus, ausser die </w:t>
       </w:r>
       <w:proofErr w:type="spellStart"/>
       <w:r>
@@ -332,12 +353,21 @@
           <w:lang w:eastAsia="de-DE"/>
         </w:rPr>
       </w:pPr>
+      <w:proofErr w:type="gramStart"/>
       <w:r>
         <w:rPr>
           <w:color w:val="4F81BD" w:themeColor="accent1"/>
           <w:lang w:eastAsia="de-DE"/>
         </w:rPr>
-        <w:t>Testen der zu testenden Eigenschaften der Software mit Tests.</w:t>
+        <w:t>Testen</w:t>
+      </w:r>
+      <w:proofErr w:type="gramEnd"/>
+      <w:r>
+        <w:rPr>
+          <w:color w:val="4F81BD" w:themeColor="accent1"/>
+          <w:lang w:eastAsia="de-DE"/>
+        </w:rPr>
+        <w:t xml:space="preserve"> der zu testenden Eigenschaften der Software mit Tests.</w:t>
       </w:r>
     </w:p>
     <w:p>
@@ -760,6 +790,7 @@
               </w:rPr>
             </w:pPr>
             <w:proofErr w:type="spellStart"/>
+            <w:proofErr w:type="gramStart"/>
             <w:r>
               <w:rPr>
                 <w:i/>
@@ -768,6 +799,7 @@
               <w:t>project.greenfoot</w:t>
             </w:r>
             <w:proofErr w:type="spellEnd"/>
+            <w:proofErr w:type="gramEnd"/>
           </w:p>
         </w:tc>
       </w:tr>
@@ -1191,13 +1223,15 @@
                 <w:b/>
                 <w:bCs/>
                 <w:sz w:val="20"/>
-              </w:rPr>
-            </w:pPr>
-            <w:r>
-              <w:rPr>
-                <w:b/>
-                <w:bCs/>
-                <w:sz w:val="20"/>
+                <w:lang w:val="en-US"/>
+              </w:rPr>
+            </w:pPr>
+            <w:r>
+              <w:rPr>
+                <w:b/>
+                <w:bCs/>
+                <w:sz w:val="20"/>
+                <w:lang w:val="en-US"/>
               </w:rPr>
               <w:t xml:space="preserve">Test-Case </w:t>
             </w:r>
@@ -1206,14 +1240,17 @@
                 <w:b/>
                 <w:bCs/>
                 <w:sz w:val="20"/>
+                <w:lang w:val="en-US"/>
               </w:rPr>
               <w:t>“</w:t>
             </w:r>
-            <w:r>
-              <w:rPr>
-                <w:b/>
-                <w:bCs/>
-                <w:sz w:val="20"/>
+            <w:proofErr w:type="gramStart"/>
+            <w:r>
+              <w:rPr>
+                <w:b/>
+                <w:bCs/>
+                <w:sz w:val="20"/>
+                <w:lang w:val="en-US"/>
               </w:rPr>
               <w:t>A</w:t>
             </w:r>
@@ -1222,14 +1259,17 @@
                 <w:b/>
                 <w:bCs/>
                 <w:sz w:val="20"/>
+                <w:lang w:val="en-US"/>
               </w:rPr>
               <w:t>“</w:t>
             </w:r>
-            <w:r>
-              <w:rPr>
-                <w:b/>
-                <w:bCs/>
-                <w:sz w:val="20"/>
+            <w:proofErr w:type="gramEnd"/>
+            <w:r>
+              <w:rPr>
+                <w:b/>
+                <w:bCs/>
+                <w:sz w:val="20"/>
+                <w:lang w:val="en-US"/>
               </w:rPr>
               <w:t>:</w:t>
             </w:r>
@@ -1238,20 +1278,34 @@
                 <w:b/>
                 <w:bCs/>
                 <w:sz w:val="20"/>
+                <w:lang w:val="en-US"/>
               </w:rPr>
               <w:t xml:space="preserve"> </w:t>
             </w:r>
-            <w:r>
-              <w:rPr>
-                <w:bCs/>
-                <w:sz w:val="20"/>
-              </w:rPr>
-              <w:t xml:space="preserve">Programm </w:t>
-            </w:r>
-            <w:r>
-              <w:rPr>
-                <w:bCs/>
-                <w:sz w:val="20"/>
+            <w:proofErr w:type="spellStart"/>
+            <w:r>
+              <w:rPr>
+                <w:bCs/>
+                <w:sz w:val="20"/>
+                <w:lang w:val="en-US"/>
+              </w:rPr>
+              <w:t>Programm</w:t>
+            </w:r>
+            <w:proofErr w:type="spellEnd"/>
+            <w:r>
+              <w:rPr>
+                <w:bCs/>
+                <w:sz w:val="20"/>
+                <w:lang w:val="en-US"/>
+              </w:rPr>
+              <w:t xml:space="preserve"> </w:t>
+            </w:r>
+            <w:proofErr w:type="spellStart"/>
+            <w:r>
+              <w:rPr>
+                <w:bCs/>
+                <w:sz w:val="20"/>
+                <w:lang w:val="en-US"/>
               </w:rPr>
               <w:t>s</w:t>
             </w:r>
@@ -1259,13 +1313,16 @@
               <w:rPr>
                 <w:bCs/>
                 <w:sz w:val="20"/>
+                <w:lang w:val="en-US"/>
               </w:rPr>
               <w:t>tarten</w:t>
             </w:r>
-            <w:r>
-              <w:rPr>
-                <w:bCs/>
-                <w:sz w:val="20"/>
+            <w:proofErr w:type="spellEnd"/>
+            <w:r>
+              <w:rPr>
+                <w:bCs/>
+                <w:sz w:val="20"/>
+                <w:lang w:val="en-US"/>
               </w:rPr>
               <w:t xml:space="preserve"> </w:t>
             </w:r>
@@ -2229,13 +2286,15 @@
                 <w:b/>
                 <w:bCs/>
                 <w:sz w:val="20"/>
-              </w:rPr>
-            </w:pPr>
-            <w:r>
-              <w:rPr>
-                <w:b/>
-                <w:bCs/>
-                <w:sz w:val="20"/>
+                <w:lang w:val="en-US"/>
+              </w:rPr>
+            </w:pPr>
+            <w:r>
+              <w:rPr>
+                <w:b/>
+                <w:bCs/>
+                <w:sz w:val="20"/>
+                <w:lang w:val="en-US"/>
               </w:rPr>
               <w:t>Test-Case “</w:t>
             </w:r>
@@ -2244,6 +2303,7 @@
                 <w:b/>
                 <w:bCs/>
                 <w:sz w:val="20"/>
+                <w:lang w:val="en-US"/>
               </w:rPr>
               <w:t>B</w:t>
             </w:r>
@@ -2252,6 +2312,7 @@
                 <w:b/>
                 <w:bCs/>
                 <w:sz w:val="20"/>
+                <w:lang w:val="en-US"/>
               </w:rPr>
               <w:t xml:space="preserve"> “:</w:t>
             </w:r>
@@ -2259,16 +2320,38 @@
               <w:rPr>
                 <w:bCs/>
                 <w:sz w:val="20"/>
+                <w:lang w:val="en-US"/>
               </w:rPr>
               <w:t xml:space="preserve"> </w:t>
             </w:r>
-            <w:r>
-              <w:rPr>
-                <w:bCs/>
-                <w:sz w:val="20"/>
-              </w:rPr>
-              <w:t>Rakete hinzufügen</w:t>
-            </w:r>
+            <w:proofErr w:type="spellStart"/>
+            <w:r>
+              <w:rPr>
+                <w:bCs/>
+                <w:sz w:val="20"/>
+                <w:lang w:val="en-US"/>
+              </w:rPr>
+              <w:t>Rakete</w:t>
+            </w:r>
+            <w:proofErr w:type="spellEnd"/>
+            <w:r>
+              <w:rPr>
+                <w:bCs/>
+                <w:sz w:val="20"/>
+                <w:lang w:val="en-US"/>
+              </w:rPr>
+              <w:t xml:space="preserve"> </w:t>
+            </w:r>
+            <w:proofErr w:type="spellStart"/>
+            <w:r>
+              <w:rPr>
+                <w:bCs/>
+                <w:sz w:val="20"/>
+                <w:lang w:val="en-US"/>
+              </w:rPr>
+              <w:t>hinzufügen</w:t>
+            </w:r>
+            <w:proofErr w:type="spellEnd"/>
           </w:p>
         </w:tc>
       </w:tr>
@@ -2862,7 +2945,23 @@
                 <w:bCs/>
                 <w:sz w:val="20"/>
               </w:rPr>
-              <w:t>(manchmal geht Rakete zur Erde zurück und nichts weiteres passiert)</w:t>
+              <w:t xml:space="preserve">(manchmal geht Rakete zur Erde zurück und nichts </w:t>
+            </w:r>
+            <w:proofErr w:type="gramStart"/>
+            <w:r>
+              <w:rPr>
+                <w:bCs/>
+                <w:sz w:val="20"/>
+              </w:rPr>
+              <w:t>weiteres</w:t>
+            </w:r>
+            <w:proofErr w:type="gramEnd"/>
+            <w:r>
+              <w:rPr>
+                <w:bCs/>
+                <w:sz w:val="20"/>
+              </w:rPr>
+              <w:t xml:space="preserve"> passiert)</w:t>
             </w:r>
           </w:p>
         </w:tc>
@@ -3147,21 +3246,25 @@
               <w:rPr>
                 <w:bCs/>
                 <w:sz w:val="20"/>
-              </w:rPr>
-            </w:pPr>
-            <w:r>
-              <w:rPr>
-                <w:b/>
-                <w:bCs/>
-                <w:sz w:val="20"/>
+                <w:lang w:val="en-US"/>
+              </w:rPr>
+            </w:pPr>
+            <w:r>
+              <w:rPr>
+                <w:b/>
+                <w:bCs/>
+                <w:sz w:val="20"/>
+                <w:lang w:val="en-US"/>
               </w:rPr>
               <w:t>UC „</w:t>
             </w:r>
-            <w:r>
-              <w:rPr>
-                <w:b/>
-                <w:bCs/>
-                <w:sz w:val="20"/>
+            <w:proofErr w:type="gramStart"/>
+            <w:r>
+              <w:rPr>
+                <w:b/>
+                <w:bCs/>
+                <w:sz w:val="20"/>
+                <w:lang w:val="en-US"/>
               </w:rPr>
               <w:t>C</w:t>
             </w:r>
@@ -3170,22 +3273,45 @@
                 <w:b/>
                 <w:bCs/>
                 <w:sz w:val="20"/>
-              </w:rPr>
-              <w:t>“:</w:t>
-            </w:r>
-            <w:r>
-              <w:rPr>
-                <w:bCs/>
-                <w:sz w:val="20"/>
+                <w:lang w:val="en-US"/>
+              </w:rPr>
+              <w:t>“</w:t>
+            </w:r>
+            <w:proofErr w:type="gramEnd"/>
+            <w:r>
+              <w:rPr>
+                <w:b/>
+                <w:bCs/>
+                <w:sz w:val="20"/>
+                <w:lang w:val="en-US"/>
+              </w:rPr>
+              <w:t>:</w:t>
+            </w:r>
+            <w:r>
+              <w:rPr>
+                <w:bCs/>
+                <w:sz w:val="20"/>
+                <w:lang w:val="en-US"/>
               </w:rPr>
               <w:t xml:space="preserve"> </w:t>
             </w:r>
-            <w:r>
-              <w:rPr>
-                <w:bCs/>
-                <w:sz w:val="20"/>
-              </w:rPr>
-              <w:t>Automatisierte Use-Cases</w:t>
+            <w:proofErr w:type="spellStart"/>
+            <w:r>
+              <w:rPr>
+                <w:bCs/>
+                <w:sz w:val="20"/>
+                <w:lang w:val="en-US"/>
+              </w:rPr>
+              <w:t>Automatisierte</w:t>
+            </w:r>
+            <w:proofErr w:type="spellEnd"/>
+            <w:r>
+              <w:rPr>
+                <w:bCs/>
+                <w:sz w:val="20"/>
+                <w:lang w:val="en-US"/>
+              </w:rPr>
+              <w:t xml:space="preserve"> Use-Cases</w:t>
             </w:r>
           </w:p>
         </w:tc>
@@ -3201,21 +3327,25 @@
                 <w:b/>
                 <w:bCs/>
                 <w:sz w:val="20"/>
-              </w:rPr>
-            </w:pPr>
-            <w:r>
-              <w:rPr>
-                <w:b/>
-                <w:bCs/>
-                <w:sz w:val="20"/>
+                <w:lang w:val="en-US"/>
+              </w:rPr>
+            </w:pPr>
+            <w:r>
+              <w:rPr>
+                <w:b/>
+                <w:bCs/>
+                <w:sz w:val="20"/>
+                <w:lang w:val="en-US"/>
               </w:rPr>
               <w:t>Test-Case “</w:t>
             </w:r>
-            <w:r>
-              <w:rPr>
-                <w:b/>
-                <w:bCs/>
-                <w:sz w:val="20"/>
+            <w:proofErr w:type="gramStart"/>
+            <w:r>
+              <w:rPr>
+                <w:b/>
+                <w:bCs/>
+                <w:sz w:val="20"/>
+                <w:lang w:val="en-US"/>
               </w:rPr>
               <w:t>C</w:t>
             </w:r>
@@ -3224,22 +3354,45 @@
                 <w:b/>
                 <w:bCs/>
                 <w:sz w:val="20"/>
-              </w:rPr>
-              <w:t>“:</w:t>
-            </w:r>
-            <w:r>
-              <w:rPr>
-                <w:bCs/>
-                <w:sz w:val="20"/>
+                <w:lang w:val="en-US"/>
+              </w:rPr>
+              <w:t>“</w:t>
+            </w:r>
+            <w:proofErr w:type="gramEnd"/>
+            <w:r>
+              <w:rPr>
+                <w:b/>
+                <w:bCs/>
+                <w:sz w:val="20"/>
+                <w:lang w:val="en-US"/>
+              </w:rPr>
+              <w:t>:</w:t>
+            </w:r>
+            <w:r>
+              <w:rPr>
+                <w:bCs/>
+                <w:sz w:val="20"/>
+                <w:lang w:val="en-US"/>
               </w:rPr>
               <w:t xml:space="preserve"> </w:t>
             </w:r>
-            <w:r>
-              <w:rPr>
-                <w:bCs/>
-                <w:sz w:val="20"/>
-              </w:rPr>
-              <w:t>Automatisierte Use-Cases</w:t>
+            <w:proofErr w:type="spellStart"/>
+            <w:r>
+              <w:rPr>
+                <w:bCs/>
+                <w:sz w:val="20"/>
+                <w:lang w:val="en-US"/>
+              </w:rPr>
+              <w:t>Automatisierte</w:t>
+            </w:r>
+            <w:proofErr w:type="spellEnd"/>
+            <w:r>
+              <w:rPr>
+                <w:bCs/>
+                <w:sz w:val="20"/>
+                <w:lang w:val="en-US"/>
+              </w:rPr>
+              <w:t xml:space="preserve"> Use-Cases</w:t>
             </w:r>
           </w:p>
         </w:tc>
@@ -3734,7 +3887,23 @@
                 <w:bCs/>
                 <w:sz w:val="20"/>
               </w:rPr>
-              <w:t>Rakete Startet bei der Erde</w:t>
+              <w:t xml:space="preserve">Rakete </w:t>
+            </w:r>
+            <w:proofErr w:type="gramStart"/>
+            <w:r>
+              <w:rPr>
+                <w:bCs/>
+                <w:sz w:val="20"/>
+              </w:rPr>
+              <w:t>Startet</w:t>
+            </w:r>
+            <w:proofErr w:type="gramEnd"/>
+            <w:r>
+              <w:rPr>
+                <w:bCs/>
+                <w:sz w:val="20"/>
+              </w:rPr>
+              <w:t xml:space="preserve"> bei der Erde</w:t>
             </w:r>
           </w:p>
         </w:tc>
@@ -3912,7 +4081,23 @@
                 <w:bCs/>
                 <w:sz w:val="20"/>
               </w:rPr>
-              <w:t xml:space="preserve"> nimmt die Rakete auf. (manchmal geht Rakete zur Erde zurück und nichts weiteres passiert)</w:t>
+              <w:t xml:space="preserve"> nimmt die Rakete auf. (manchmal geht Rakete zur Erde zurück und nichts </w:t>
+            </w:r>
+            <w:proofErr w:type="gramStart"/>
+            <w:r>
+              <w:rPr>
+                <w:bCs/>
+                <w:sz w:val="20"/>
+              </w:rPr>
+              <w:t>weiteres</w:t>
+            </w:r>
+            <w:proofErr w:type="gramEnd"/>
+            <w:r>
+              <w:rPr>
+                <w:bCs/>
+                <w:sz w:val="20"/>
+              </w:rPr>
+              <w:t xml:space="preserve"> passiert)</w:t>
             </w:r>
           </w:p>
         </w:tc>
@@ -4036,28 +4221,68 @@
               <w:rPr>
                 <w:bCs/>
                 <w:sz w:val="20"/>
-              </w:rPr>
-            </w:pPr>
+                <w:lang w:val="en-US"/>
+              </w:rPr>
+            </w:pPr>
+            <w:r>
+              <w:rPr>
+                <w:bCs/>
+                <w:sz w:val="20"/>
+                <w:lang w:val="en-US"/>
+              </w:rPr>
+              <w:t xml:space="preserve">Skyhook Earth </w:t>
+            </w:r>
             <w:proofErr w:type="spellStart"/>
             <w:r>
               <w:rPr>
                 <w:bCs/>
                 <w:sz w:val="20"/>
-              </w:rPr>
-              <w:t>Skyhook</w:t>
+                <w:lang w:val="en-US"/>
+              </w:rPr>
+              <w:t>lässt</w:t>
             </w:r>
             <w:proofErr w:type="spellEnd"/>
             <w:r>
               <w:rPr>
                 <w:bCs/>
                 <w:sz w:val="20"/>
-              </w:rPr>
-              <w:t xml:space="preserve"> Earth lässt Rakete los</w:t>
-            </w:r>
-            <w:r>
-              <w:rPr>
-                <w:bCs/>
-                <w:sz w:val="20"/>
+                <w:lang w:val="en-US"/>
+              </w:rPr>
+              <w:t xml:space="preserve"> </w:t>
+            </w:r>
+            <w:proofErr w:type="spellStart"/>
+            <w:r>
+              <w:rPr>
+                <w:bCs/>
+                <w:sz w:val="20"/>
+                <w:lang w:val="en-US"/>
+              </w:rPr>
+              <w:t>Rakete</w:t>
+            </w:r>
+            <w:proofErr w:type="spellEnd"/>
+            <w:r>
+              <w:rPr>
+                <w:bCs/>
+                <w:sz w:val="20"/>
+                <w:lang w:val="en-US"/>
+              </w:rPr>
+              <w:t xml:space="preserve"> </w:t>
+            </w:r>
+            <w:proofErr w:type="spellStart"/>
+            <w:r>
+              <w:rPr>
+                <w:bCs/>
+                <w:sz w:val="20"/>
+                <w:lang w:val="en-US"/>
+              </w:rPr>
+              <w:t>los</w:t>
+            </w:r>
+            <w:proofErr w:type="spellEnd"/>
+            <w:r>
+              <w:rPr>
+                <w:bCs/>
+                <w:sz w:val="20"/>
+                <w:lang w:val="en-US"/>
               </w:rPr>
               <w:t xml:space="preserve"> </w:t>
             </w:r>
@@ -4469,7 +4694,23 @@
                 <w:bCs/>
                 <w:sz w:val="20"/>
               </w:rPr>
-              <w:t xml:space="preserve"> drehen sich schneller wenn eine Rakete aufgefangen wurde und langsamer wenn sie weggeschleudert wurde.</w:t>
+              <w:t xml:space="preserve"> drehen sich </w:t>
+            </w:r>
+            <w:proofErr w:type="gramStart"/>
+            <w:r>
+              <w:rPr>
+                <w:bCs/>
+                <w:sz w:val="20"/>
+              </w:rPr>
+              <w:t>schneller</w:t>
+            </w:r>
+            <w:proofErr w:type="gramEnd"/>
+            <w:r>
+              <w:rPr>
+                <w:bCs/>
+                <w:sz w:val="20"/>
+              </w:rPr>
+              <w:t xml:space="preserve"> wenn eine Rakete aufgefangen wurde und langsamer wenn sie weggeschleudert wurde.</w:t>
             </w:r>
           </w:p>
         </w:tc>
@@ -4698,7 +4939,21 @@
               <w:rPr>
                 <w:bCs/>
               </w:rPr>
-              <w:t xml:space="preserve"> Programm ist zu manchen Zeitpunkten nicht funktionell. Wenn es dann aber funktioniert, tut es das, was es sollte. Das Testprotokoll wahr einfach zu verstehen und korrekt. Nur bei der letzten Testgruppe war ich anfangs verwirrt, da von mir keine Eingabe verlangt wurde.</w:t>
+              <w:t xml:space="preserve"> Programm ist zu manchen Zeitpunkten nicht funktionell. Wenn es dann aber funktioniert, tut es das, was es sollte. Das Testprotokoll </w:t>
+            </w:r>
+            <w:proofErr w:type="gramStart"/>
+            <w:r>
+              <w:rPr>
+                <w:bCs/>
+              </w:rPr>
+              <w:t>wahr</w:t>
+            </w:r>
+            <w:proofErr w:type="gramEnd"/>
+            <w:r>
+              <w:rPr>
+                <w:bCs/>
+              </w:rPr>
+              <w:t xml:space="preserve"> einfach zu verstehen und korrekt. Nur bei der letzten Testgruppe war ich anfangs verwirrt, da von mir keine Eingabe verlangt wurde.</w:t>
             </w:r>
           </w:p>
         </w:tc>
@@ -4972,6 +5227,21 @@
           <w:p>
             <w:pPr>
               <w:rPr>
+                <w:b/>
+                <w:bCs/>
+              </w:rPr>
+            </w:pPr>
+            <w:r>
+              <w:rPr>
+                <w:b/>
+                <w:bCs/>
+              </w:rPr>
+              <w:t>Test ist beendet und wurde korrekt durchgeführt</w:t>
+            </w:r>
+          </w:p>
+          <w:p>
+            <w:pPr>
+              <w:rPr>
                 <w:i/>
                 <w:iCs/>
               </w:rPr>
@@ -4981,13 +5251,13 @@
                 <w:noProof/>
               </w:rPr>
               <w:drawing>
-                <wp:anchor distT="0" distB="0" distL="114300" distR="114300" simplePos="0" relativeHeight="251657216" behindDoc="0" locked="0" layoutInCell="1" allowOverlap="1" wp14:anchorId="697AA254" wp14:editId="02826E92">
+                <wp:anchor distT="0" distB="0" distL="114300" distR="114300" simplePos="0" relativeHeight="251657216" behindDoc="0" locked="0" layoutInCell="1" allowOverlap="1" wp14:anchorId="697AA254" wp14:editId="17471C02">
                   <wp:simplePos x="0" y="0"/>
                   <wp:positionH relativeFrom="column">
-                    <wp:posOffset>4671695</wp:posOffset>
+                    <wp:posOffset>1997075</wp:posOffset>
                   </wp:positionH>
                   <wp:positionV relativeFrom="paragraph">
-                    <wp:posOffset>109855</wp:posOffset>
+                    <wp:posOffset>70474</wp:posOffset>
                   </wp:positionV>
                   <wp:extent cx="1066800" cy="453390"/>
                   <wp:effectExtent l="0" t="0" r="0" b="3810"/>
@@ -5043,13 +5313,6 @@
                 </wp:anchor>
               </w:drawing>
             </w:r>
-            <w:r>
-              <w:rPr>
-                <w:b/>
-                <w:bCs/>
-              </w:rPr>
-              <w:t>Test ist beendet und wurde korrekt durchgeführt</w:t>
-            </w:r>
           </w:p>
           <w:p>
             <w:pPr>
@@ -5097,15 +5360,32 @@
                 <w:color w:val="008000"/>
               </w:rPr>
               <w:tab/>
-              <w:t>Nein ( )</w:t>
-            </w:r>
-            <w:r>
-              <w:rPr>
-                <w:b/>
-                <w:bCs/>
-              </w:rPr>
-              <w:tab/>
-              <w:t>Unterschrift (</w:t>
+              <w:t xml:space="preserve">Nein </w:t>
+            </w:r>
+            <w:proofErr w:type="gramStart"/>
+            <w:r>
+              <w:rPr>
+                <w:b/>
+                <w:bCs/>
+                <w:color w:val="008000"/>
+              </w:rPr>
+              <w:t>( )</w:t>
+            </w:r>
+            <w:proofErr w:type="gramEnd"/>
+            <w:r>
+              <w:rPr>
+                <w:b/>
+                <w:bCs/>
+                <w:color w:val="008000"/>
+              </w:rPr>
+              <w:t xml:space="preserve"> </w:t>
+            </w:r>
+            <w:r>
+              <w:rPr>
+                <w:b/>
+                <w:bCs/>
+              </w:rPr>
+              <w:t>(</w:t>
             </w:r>
             <w:r>
               <w:rPr>
@@ -5119,6 +5399,13 @@
                 <w:b/>
                 <w:bCs/>
               </w:rPr>
+              <w:t>.2023</w:t>
+            </w:r>
+            <w:r>
+              <w:rPr>
+                <w:b/>
+                <w:bCs/>
+              </w:rPr>
               <w:t xml:space="preserve">, </w:t>
             </w:r>
             <w:r>
@@ -5146,6 +5433,73 @@
                 <w:bCs/>
               </w:rPr>
             </w:pPr>
+            <w:r>
+              <w:rPr>
+                <w:noProof/>
+              </w:rPr>
+              <w:drawing>
+                <wp:anchor distT="0" distB="0" distL="114300" distR="114300" simplePos="0" relativeHeight="251658240" behindDoc="0" locked="0" layoutInCell="1" allowOverlap="1" wp14:anchorId="1AEEDF96" wp14:editId="2B3FA0D0">
+                  <wp:simplePos x="0" y="0"/>
+                  <wp:positionH relativeFrom="column">
+                    <wp:posOffset>1996953</wp:posOffset>
+                  </wp:positionH>
+                  <wp:positionV relativeFrom="paragraph">
+                    <wp:posOffset>153473</wp:posOffset>
+                  </wp:positionV>
+                  <wp:extent cx="1062990" cy="408940"/>
+                  <wp:effectExtent l="0" t="0" r="3810" b="0"/>
+                  <wp:wrapSquare wrapText="bothSides"/>
+                  <wp:docPr id="2" name="Grafik 2"/>
+                  <wp:cNvGraphicFramePr>
+                    <a:graphicFrameLocks xmlns:a="http://schemas.openxmlformats.org/drawingml/2006/main" noChangeAspect="1"/>
+                  </wp:cNvGraphicFramePr>
+                  <a:graphic xmlns:a="http://schemas.openxmlformats.org/drawingml/2006/main">
+                    <a:graphicData uri="http://schemas.openxmlformats.org/drawingml/2006/picture">
+                      <pic:pic xmlns:pic="http://schemas.openxmlformats.org/drawingml/2006/picture">
+                        <pic:nvPicPr>
+                          <pic:cNvPr id="0" name="Picture 1"/>
+                          <pic:cNvPicPr>
+                            <a:picLocks noChangeAspect="1" noChangeArrowheads="1"/>
+                          </pic:cNvPicPr>
+                        </pic:nvPicPr>
+                        <pic:blipFill>
+                          <a:blip r:embed="rId13">
+                            <a:extLst>
+                              <a:ext uri="{28A0092B-C50C-407E-A947-70E740481C1C}">
+                                <a14:useLocalDpi xmlns:a14="http://schemas.microsoft.com/office/drawing/2010/main" val="0"/>
+                              </a:ext>
+                            </a:extLst>
+                          </a:blip>
+                          <a:srcRect/>
+                          <a:stretch>
+                            <a:fillRect/>
+                          </a:stretch>
+                        </pic:blipFill>
+                        <pic:spPr bwMode="auto">
+                          <a:xfrm>
+                            <a:off x="0" y="0"/>
+                            <a:ext cx="1062990" cy="408940"/>
+                          </a:xfrm>
+                          <a:prstGeom prst="rect">
+                            <a:avLst/>
+                          </a:prstGeom>
+                          <a:noFill/>
+                          <a:ln>
+                            <a:noFill/>
+                          </a:ln>
+                        </pic:spPr>
+                      </pic:pic>
+                    </a:graphicData>
+                  </a:graphic>
+                  <wp14:sizeRelH relativeFrom="page">
+                    <wp14:pctWidth>0</wp14:pctWidth>
+                  </wp14:sizeRelH>
+                  <wp14:sizeRelV relativeFrom="page">
+                    <wp14:pctHeight>0</wp14:pctHeight>
+                  </wp14:sizeRelV>
+                </wp:anchor>
+              </w:drawing>
+            </w:r>
           </w:p>
           <w:p>
             <w:pPr>
@@ -5201,7 +5555,7 @@
                 <w:bCs/>
               </w:rPr>
               <w:tab/>
-              <w:t>Unterschrift (</w:t>
+              <w:t xml:space="preserve"> (</w:t>
             </w:r>
             <w:r>
               <w:rPr>
@@ -5215,6 +5569,13 @@
                 <w:b/>
                 <w:bCs/>
               </w:rPr>
+              <w:t>.2023</w:t>
+            </w:r>
+            <w:r>
+              <w:rPr>
+                <w:b/>
+                <w:bCs/>
+              </w:rPr>
               <w:t xml:space="preserve">, </w:t>
             </w:r>
             <w:r>
@@ -5225,19 +5586,47 @@
               <w:t xml:space="preserve">Daniel Furrer </w:t>
             </w:r>
             <w:r>
+              <w:rPr>
+                <w:b/>
+                <w:bCs/>
+              </w:rPr>
+              <w:fldChar w:fldCharType="begin"/>
+            </w:r>
+            <w:r>
+              <w:rPr>
+                <w:b/>
+                <w:bCs/>
+              </w:rPr>
+              <w:instrText xml:space="preserve"> INCLUDEPICTURE "https://cdn.discordapp.com/attachments/710485272160370738/1070611147419557928/image.png" \* MERGEFORMATINET </w:instrText>
+            </w:r>
+            <w:r>
+              <w:rPr>
+                <w:b/>
+                <w:bCs/>
+              </w:rPr>
+              <w:fldChar w:fldCharType="separate"/>
+            </w:r>
+            <w:r>
+              <w:rPr>
+                <w:b/>
+                <w:bCs/>
+              </w:rPr>
+              <w:fldChar w:fldCharType="end"/>
+            </w:r>
+            <w:r>
+              <w:rPr>
+                <w:b/>
+                <w:bCs/>
+              </w:rPr>
+              <w:t>)</w:t>
+            </w:r>
+          </w:p>
+          <w:p>
+            <w:pPr>
               <w:rPr>
                 <w:i/>
                 <w:iCs/>
               </w:rPr>
-              <w:t>)</w:t>
-            </w:r>
-          </w:p>
-          <w:p>
-            <w:pPr>
-              <w:rPr>
-                <w:i/>
-                <w:iCs/>
-              </w:rPr>
             </w:pPr>
           </w:p>
           <w:p>
@@ -5295,8 +5684,18 @@
                 <w:color w:val="008000"/>
               </w:rPr>
               <w:tab/>
-              <w:t>Nein ( )</w:t>
-            </w:r>
+              <w:t xml:space="preserve">Nein </w:t>
+            </w:r>
+            <w:proofErr w:type="gramStart"/>
+            <w:r>
+              <w:rPr>
+                <w:b/>
+                <w:bCs/>
+                <w:color w:val="008000"/>
+              </w:rPr>
+              <w:t>( )</w:t>
+            </w:r>
+            <w:proofErr w:type="gramEnd"/>
             <w:r>
               <w:rPr>
                 <w:b/>
@@ -5350,8 +5749,8 @@
       </w:pPr>
     </w:p>
     <w:sectPr>
-      <w:headerReference w:type="default" r:id="rId13"/>
-      <w:footerReference w:type="default" r:id="rId14"/>
+      <w:headerReference w:type="default" r:id="rId14"/>
+      <w:footerReference w:type="default" r:id="rId15"/>
       <w:pgSz w:w="11906" w:h="16838" w:code="9"/>
       <w:pgMar w:top="1985" w:right="1134" w:bottom="1985" w:left="1418" w:header="851" w:footer="567" w:gutter="0"/>
       <w:cols w:space="567"/>
@@ -9191,6 +9590,26 @@
 </file>
 
 <file path=customXml/item1.xml><?xml version="1.0" encoding="utf-8"?>
+<p:properties xmlns:p="http://schemas.microsoft.com/office/2006/metadata/properties" xmlns:xsi="http://www.w3.org/2001/XMLSchema-instance" xmlns:pc="http://schemas.microsoft.com/office/infopath/2007/PartnerControls">
+  <documentManagement>
+    <lcf76f155ced4ddcb4097134ff3c332f xmlns="014a21fa-8eb1-4381-98a7-0616fe71dd84">
+      <Terms xmlns="http://schemas.microsoft.com/office/infopath/2007/PartnerControls"/>
+    </lcf76f155ced4ddcb4097134ff3c332f>
+    <TaxCatchAll xmlns="6023e818-e3cd-45a0-82bd-e30eacd270c7" xsi:nil="true"/>
+  </documentManagement>
+</p:properties>
+</file>
+
+<file path=customXml/item2.xml><?xml version="1.0" encoding="utf-8"?>
+<?mso-contentType ?>
+<FormTemplates xmlns="http://schemas.microsoft.com/sharepoint/v3/contenttype/forms">
+  <Display>DocumentLibraryForm</Display>
+  <Edit>DocumentLibraryForm</Edit>
+  <New>DocumentLibraryForm</New>
+</FormTemplates>
+</file>
+
+<file path=customXml/item3.xml><?xml version="1.0" encoding="utf-8"?>
 <ct:contentTypeSchema xmlns:ct="http://schemas.microsoft.com/office/2006/metadata/contentType" xmlns:ma="http://schemas.microsoft.com/office/2006/metadata/properties/metaAttributes" ct:_="" ma:_="" ma:contentTypeName="Document" ma:contentTypeID="0x01010055BA8EF4C384BD469ED8C16E61595DB2" ma:contentTypeVersion="12" ma:contentTypeDescription="Create a new document." ma:contentTypeScope="" ma:versionID="56feeb5a34d0a1a39e248fac01985b1c">
   <xsd:schema xmlns:xsd="http://www.w3.org/2001/XMLSchema" xmlns:xs="http://www.w3.org/2001/XMLSchema" xmlns:p="http://schemas.microsoft.com/office/2006/metadata/properties" xmlns:ns2="014a21fa-8eb1-4381-98a7-0616fe71dd84" xmlns:ns3="6023e818-e3cd-45a0-82bd-e30eacd270c7" targetNamespace="http://schemas.microsoft.com/office/2006/metadata/properties" ma:root="true" ma:fieldsID="dd9f1adddbf2612249c27d9d6e1d35b3" ns2:_="" ns3:_="">
     <xsd:import namespace="014a21fa-8eb1-4381-98a7-0616fe71dd84"/>
@@ -9407,27 +9826,26 @@
 </ct:contentTypeSchema>
 </file>
 
-<file path=customXml/item2.xml><?xml version="1.0" encoding="utf-8"?>
-<?mso-contentType ?>
-<FormTemplates xmlns="http://schemas.microsoft.com/sharepoint/v3/contenttype/forms">
-  <Display>DocumentLibraryForm</Display>
-  <Edit>DocumentLibraryForm</Edit>
-  <New>DocumentLibraryForm</New>
-</FormTemplates>
+<file path=customXml/itemProps1.xml><?xml version="1.0" encoding="utf-8"?>
+<ds:datastoreItem xmlns:ds="http://schemas.openxmlformats.org/officeDocument/2006/customXml" ds:itemID="{9A5461E6-39B5-4364-9ED3-421297436796}">
+  <ds:schemaRefs>
+    <ds:schemaRef ds:uri="http://schemas.microsoft.com/office/2006/metadata/properties"/>
+    <ds:schemaRef ds:uri="http://schemas.microsoft.com/office/infopath/2007/PartnerControls"/>
+    <ds:schemaRef ds:uri="014a21fa-8eb1-4381-98a7-0616fe71dd84"/>
+    <ds:schemaRef ds:uri="6023e818-e3cd-45a0-82bd-e30eacd270c7"/>
+  </ds:schemaRefs>
+</ds:datastoreItem>
 </file>
 
-<file path=customXml/item3.xml><?xml version="1.0" encoding="utf-8"?>
-<p:properties xmlns:p="http://schemas.microsoft.com/office/2006/metadata/properties" xmlns:xsi="http://www.w3.org/2001/XMLSchema-instance" xmlns:pc="http://schemas.microsoft.com/office/infopath/2007/PartnerControls">
-  <documentManagement>
-    <lcf76f155ced4ddcb4097134ff3c332f xmlns="014a21fa-8eb1-4381-98a7-0616fe71dd84">
-      <Terms xmlns="http://schemas.microsoft.com/office/infopath/2007/PartnerControls"/>
-    </lcf76f155ced4ddcb4097134ff3c332f>
-    <TaxCatchAll xmlns="6023e818-e3cd-45a0-82bd-e30eacd270c7" xsi:nil="true"/>
-  </documentManagement>
-</p:properties>
+<file path=customXml/itemProps2.xml><?xml version="1.0" encoding="utf-8"?>
+<ds:datastoreItem xmlns:ds="http://schemas.openxmlformats.org/officeDocument/2006/customXml" ds:itemID="{1BDD6C84-A3A8-4ABB-BD9E-EA23861F93E2}">
+  <ds:schemaRefs>
+    <ds:schemaRef ds:uri="http://schemas.microsoft.com/sharepoint/v3/contenttype/forms"/>
+  </ds:schemaRefs>
+</ds:datastoreItem>
 </file>
 
-<file path=customXml/itemProps1.xml><?xml version="1.0" encoding="utf-8"?>
+<file path=customXml/itemProps3.xml><?xml version="1.0" encoding="utf-8"?>
 <ds:datastoreItem xmlns:ds="http://schemas.openxmlformats.org/officeDocument/2006/customXml" ds:itemID="{C0AC054C-7367-47C6-8F4D-8DE654D23EE6}">
   <ds:schemaRefs>
     <ds:schemaRef ds:uri="http://schemas.microsoft.com/office/2006/metadata/contentType"/>
@@ -9444,23 +9862,4 @@
     <ds:schemaRef ds:uri="http://schemas.microsoft.com/internal/obd"/>
   </ds:schemaRefs>
 </ds:datastoreItem>
-</file>
-
-<file path=customXml/itemProps2.xml><?xml version="1.0" encoding="utf-8"?>
-<ds:datastoreItem xmlns:ds="http://schemas.openxmlformats.org/officeDocument/2006/customXml" ds:itemID="{1BDD6C84-A3A8-4ABB-BD9E-EA23861F93E2}">
-  <ds:schemaRefs>
-    <ds:schemaRef ds:uri="http://schemas.microsoft.com/sharepoint/v3/contenttype/forms"/>
-  </ds:schemaRefs>
-</ds:datastoreItem>
-</file>
-
-<file path=customXml/itemProps3.xml><?xml version="1.0" encoding="utf-8"?>
-<ds:datastoreItem xmlns:ds="http://schemas.openxmlformats.org/officeDocument/2006/customXml" ds:itemID="{9A5461E6-39B5-4364-9ED3-421297436796}">
-  <ds:schemaRefs>
-    <ds:schemaRef ds:uri="http://schemas.microsoft.com/office/2006/metadata/properties"/>
-    <ds:schemaRef ds:uri="http://schemas.microsoft.com/office/infopath/2007/PartnerControls"/>
-    <ds:schemaRef ds:uri="014a21fa-8eb1-4381-98a7-0616fe71dd84"/>
-    <ds:schemaRef ds:uri="6023e818-e3cd-45a0-82bd-e30eacd270c7"/>
-  </ds:schemaRefs>
-</ds:datastoreItem>
 </file>
</xml_diff>